<commit_message>
add capstone project document
</commit_message>
<xml_diff>
--- a/capstone_project.docx
+++ b/capstone_project.docx
@@ -253,6 +253,31 @@
           <w:lang w:val="en-CA"/>
         </w:rPr>
         <w:t xml:space="preserve"> and shown in a map. </w:t>
+      </w:r>
+    </w:p>
+    <w:p>
+      <w:pPr>
+        <w:pStyle w:val="ListParagraph"/>
+        <w:numPr>
+          <w:ilvl w:val="0"/>
+          <w:numId w:val="2"/>
+        </w:numPr>
+        <w:jc w:val="both"/>
+        <w:rPr>
+          <w:lang w:val="en-CA"/>
+        </w:rPr>
+      </w:pPr>
+      <w:r>
+        <w:rPr>
+          <w:lang w:val="en-CA"/>
+        </w:rPr>
+        <w:t>Venue name, description and category</w:t>
+      </w:r>
+      <w:r>
+        <w:rPr>
+          <w:lang w:val="en-CA"/>
+        </w:rPr>
+        <w:t>.</w:t>
       </w:r>
     </w:p>
     <w:p>

</xml_diff>